<commit_message>
chapter about turbulence added
</commit_message>
<xml_diff>
--- a/Bachelorthesis_v2.3.docx
+++ b/Bachelorthesis_v2.3.docx
@@ -1096,7 +1096,7 @@
         <w:fldChar w:fldCharType="begin"/>
       </w:r>
       <w:r>
-        <w:instrText xml:space="preserve"> PAGEREF _Toc284950128 \h </w:instrText>
+        <w:instrText xml:space="preserve"> PAGEREF _Toc285203608 \h </w:instrText>
       </w:r>
       <w:r>
         <w:fldChar w:fldCharType="separate"/>
@@ -1132,7 +1132,7 @@
         <w:fldChar w:fldCharType="begin"/>
       </w:r>
       <w:r>
-        <w:instrText xml:space="preserve"> PAGEREF _Toc284950129 \h </w:instrText>
+        <w:instrText xml:space="preserve"> PAGEREF _Toc285203609 \h </w:instrText>
       </w:r>
       <w:r>
         <w:fldChar w:fldCharType="separate"/>
@@ -1168,7 +1168,7 @@
         <w:fldChar w:fldCharType="begin"/>
       </w:r>
       <w:r>
-        <w:instrText xml:space="preserve"> PAGEREF _Toc284950130 \h </w:instrText>
+        <w:instrText xml:space="preserve"> PAGEREF _Toc285203610 \h </w:instrText>
       </w:r>
       <w:r>
         <w:fldChar w:fldCharType="separate"/>
@@ -1204,7 +1204,7 @@
         <w:fldChar w:fldCharType="begin"/>
       </w:r>
       <w:r>
-        <w:instrText xml:space="preserve"> PAGEREF _Toc284950131 \h </w:instrText>
+        <w:instrText xml:space="preserve"> PAGEREF _Toc285203611 \h </w:instrText>
       </w:r>
       <w:r>
         <w:fldChar w:fldCharType="separate"/>
@@ -1240,7 +1240,7 @@
         <w:fldChar w:fldCharType="begin"/>
       </w:r>
       <w:r>
-        <w:instrText xml:space="preserve"> PAGEREF _Toc284950132 \h </w:instrText>
+        <w:instrText xml:space="preserve"> PAGEREF _Toc285203612 \h </w:instrText>
       </w:r>
       <w:r>
         <w:fldChar w:fldCharType="separate"/>
@@ -1276,7 +1276,7 @@
         <w:fldChar w:fldCharType="begin"/>
       </w:r>
       <w:r>
-        <w:instrText xml:space="preserve"> PAGEREF _Toc284950133 \h </w:instrText>
+        <w:instrText xml:space="preserve"> PAGEREF _Toc285203613 \h </w:instrText>
       </w:r>
       <w:r>
         <w:fldChar w:fldCharType="separate"/>
@@ -1322,7 +1322,7 @@
         <w:rPr>
           <w:lang w:val="en-GB"/>
         </w:rPr>
-        <w:t>Large Eddy Simulation</w:t>
+        <w:t>Introduction</w:t>
       </w:r>
       <w:r>
         <w:tab/>
@@ -1331,7 +1331,7 @@
         <w:fldChar w:fldCharType="begin"/>
       </w:r>
       <w:r>
-        <w:instrText xml:space="preserve"> PAGEREF _Toc284950134 \h </w:instrText>
+        <w:instrText xml:space="preserve"> PAGEREF _Toc285203614 \h </w:instrText>
       </w:r>
       <w:r>
         <w:fldChar w:fldCharType="separate"/>
@@ -1378,7 +1378,7 @@
         <w:rPr>
           <w:noProof/>
         </w:rPr>
-        <w:t>Basic Idea of LES</w:t>
+        <w:t>Basics of Turbulent Flows</w:t>
       </w:r>
       <w:r>
         <w:rPr>
@@ -1396,7 +1396,7 @@
         <w:rPr>
           <w:noProof/>
         </w:rPr>
-        <w:instrText xml:space="preserve"> PAGEREF _Toc284950135 \h </w:instrText>
+        <w:instrText xml:space="preserve"> PAGEREF _Toc285203615 \h </w:instrText>
       </w:r>
       <w:r>
         <w:rPr>
@@ -1457,7 +1457,7 @@
         <w:rPr>
           <w:noProof/>
         </w:rPr>
-        <w:t>Fine Structure Model</w:t>
+        <w:t>CFD Attempts to deal with Turbulence</w:t>
       </w:r>
       <w:r>
         <w:rPr>
@@ -1475,7 +1475,7 @@
         <w:rPr>
           <w:noProof/>
         </w:rPr>
-        <w:instrText xml:space="preserve"> PAGEREF _Toc284950136 \h </w:instrText>
+        <w:instrText xml:space="preserve"> PAGEREF _Toc285203616 \h </w:instrText>
       </w:r>
       <w:r>
         <w:rPr>
@@ -1536,6 +1536,164 @@
         <w:rPr>
           <w:noProof/>
         </w:rPr>
+        <w:t>Basic Idea of Large Eddy Simulation</w:t>
+      </w:r>
+      <w:r>
+        <w:rPr>
+          <w:noProof/>
+        </w:rPr>
+        <w:tab/>
+      </w:r>
+      <w:r>
+        <w:rPr>
+          <w:noProof/>
+        </w:rPr>
+        <w:fldChar w:fldCharType="begin"/>
+      </w:r>
+      <w:r>
+        <w:rPr>
+          <w:noProof/>
+        </w:rPr>
+        <w:instrText xml:space="preserve"> PAGEREF _Toc285203617 \h </w:instrText>
+      </w:r>
+      <w:r>
+        <w:rPr>
+          <w:noProof/>
+        </w:rPr>
+      </w:r>
+      <w:r>
+        <w:rPr>
+          <w:noProof/>
+        </w:rPr>
+        <w:fldChar w:fldCharType="separate"/>
+      </w:r>
+      <w:r>
+        <w:rPr>
+          <w:noProof/>
+        </w:rPr>
+        <w:t>3</w:t>
+      </w:r>
+      <w:r>
+        <w:rPr>
+          <w:noProof/>
+        </w:rPr>
+        <w:fldChar w:fldCharType="end"/>
+      </w:r>
+    </w:p>
+    <w:p>
+      <w:pPr>
+        <w:pStyle w:val="Verzeichnis2"/>
+        <w:tabs>
+          <w:tab w:val="left" w:pos="900"/>
+          <w:tab w:val="right" w:leader="dot" w:pos="9060"/>
+        </w:tabs>
+        <w:rPr>
+          <w:rFonts w:asciiTheme="minorHAnsi" w:eastAsiaTheme="minorEastAsia" w:hAnsiTheme="minorHAnsi" w:cstheme="minorBidi"/>
+          <w:noProof/>
+          <w:sz w:val="24"/>
+          <w:szCs w:val="24"/>
+          <w:lang w:val="en-US" w:eastAsia="ja-JP"/>
+        </w:rPr>
+      </w:pPr>
+      <w:r>
+        <w:rPr>
+          <w:noProof/>
+        </w:rPr>
+        <w:t>1.4.</w:t>
+      </w:r>
+      <w:r>
+        <w:rPr>
+          <w:rFonts w:asciiTheme="minorHAnsi" w:eastAsiaTheme="minorEastAsia" w:hAnsiTheme="minorHAnsi" w:cstheme="minorBidi"/>
+          <w:noProof/>
+          <w:sz w:val="24"/>
+          <w:szCs w:val="24"/>
+          <w:lang w:val="en-US" w:eastAsia="ja-JP"/>
+        </w:rPr>
+        <w:tab/>
+      </w:r>
+      <w:r>
+        <w:rPr>
+          <w:noProof/>
+        </w:rPr>
+        <w:t>Fine Structure Model</w:t>
+      </w:r>
+      <w:r>
+        <w:rPr>
+          <w:noProof/>
+        </w:rPr>
+        <w:tab/>
+      </w:r>
+      <w:r>
+        <w:rPr>
+          <w:noProof/>
+        </w:rPr>
+        <w:fldChar w:fldCharType="begin"/>
+      </w:r>
+      <w:r>
+        <w:rPr>
+          <w:noProof/>
+        </w:rPr>
+        <w:instrText xml:space="preserve"> PAGEREF _Toc285203618 \h </w:instrText>
+      </w:r>
+      <w:r>
+        <w:rPr>
+          <w:noProof/>
+        </w:rPr>
+      </w:r>
+      <w:r>
+        <w:rPr>
+          <w:noProof/>
+        </w:rPr>
+        <w:fldChar w:fldCharType="separate"/>
+      </w:r>
+      <w:r>
+        <w:rPr>
+          <w:noProof/>
+        </w:rPr>
+        <w:t>3</w:t>
+      </w:r>
+      <w:r>
+        <w:rPr>
+          <w:noProof/>
+        </w:rPr>
+        <w:fldChar w:fldCharType="end"/>
+      </w:r>
+    </w:p>
+    <w:p>
+      <w:pPr>
+        <w:pStyle w:val="Verzeichnis2"/>
+        <w:tabs>
+          <w:tab w:val="left" w:pos="900"/>
+          <w:tab w:val="right" w:leader="dot" w:pos="9060"/>
+        </w:tabs>
+        <w:rPr>
+          <w:rFonts w:asciiTheme="minorHAnsi" w:eastAsiaTheme="minorEastAsia" w:hAnsiTheme="minorHAnsi" w:cstheme="minorBidi"/>
+          <w:noProof/>
+          <w:sz w:val="24"/>
+          <w:szCs w:val="24"/>
+          <w:lang w:val="en-US" w:eastAsia="ja-JP"/>
+        </w:rPr>
+      </w:pPr>
+      <w:r>
+        <w:rPr>
+          <w:noProof/>
+        </w:rPr>
+        <w:t>1.5.</w:t>
+      </w:r>
+      <w:r>
+        <w:rPr>
+          <w:rFonts w:asciiTheme="minorHAnsi" w:eastAsiaTheme="minorEastAsia" w:hAnsiTheme="minorHAnsi" w:cstheme="minorBidi"/>
+          <w:noProof/>
+          <w:sz w:val="24"/>
+          <w:szCs w:val="24"/>
+          <w:lang w:val="en-US" w:eastAsia="ja-JP"/>
+        </w:rPr>
+        <w:tab/>
+      </w:r>
+      <w:r>
+        <w:rPr>
+          <w:noProof/>
+        </w:rPr>
         <w:t>Turbulence Models</w:t>
       </w:r>
       <w:r>
@@ -1554,7 +1712,7 @@
         <w:rPr>
           <w:noProof/>
         </w:rPr>
-        <w:instrText xml:space="preserve"> PAGEREF _Toc284950137 \h </w:instrText>
+        <w:instrText xml:space="preserve"> PAGEREF _Toc285203619 \h </w:instrText>
       </w:r>
       <w:r>
         <w:rPr>
@@ -1571,7 +1729,7 @@
         <w:rPr>
           <w:noProof/>
         </w:rPr>
-        <w:t>2</w:t>
+        <w:t>3</w:t>
       </w:r>
       <w:r>
         <w:rPr>
@@ -1599,7 +1757,7 @@
         <w:rPr>
           <w:noProof/>
         </w:rPr>
-        <w:t>1.3.1.</w:t>
+        <w:t>1.5.1.</w:t>
       </w:r>
       <w:r>
         <w:rPr>
@@ -1633,7 +1791,7 @@
         <w:rPr>
           <w:noProof/>
         </w:rPr>
-        <w:instrText xml:space="preserve"> PAGEREF _Toc284950138 \h </w:instrText>
+        <w:instrText xml:space="preserve"> PAGEREF _Toc285203620 \h </w:instrText>
       </w:r>
       <w:r>
         <w:rPr>
@@ -1650,7 +1808,7 @@
         <w:rPr>
           <w:noProof/>
         </w:rPr>
-        <w:t>2</w:t>
+        <w:t>4</w:t>
       </w:r>
       <w:r>
         <w:rPr>
@@ -1678,7 +1836,7 @@
         <w:rPr>
           <w:noProof/>
         </w:rPr>
-        <w:t>1.3.2.</w:t>
+        <w:t>1.5.2.</w:t>
       </w:r>
       <w:r>
         <w:rPr>
@@ -1712,7 +1870,7 @@
         <w:rPr>
           <w:noProof/>
         </w:rPr>
-        <w:instrText xml:space="preserve"> PAGEREF _Toc284950139 \h </w:instrText>
+        <w:instrText xml:space="preserve"> PAGEREF _Toc285203621 \h </w:instrText>
       </w:r>
       <w:r>
         <w:rPr>
@@ -1729,7 +1887,7 @@
         <w:rPr>
           <w:noProof/>
         </w:rPr>
-        <w:t>3</w:t>
+        <w:t>4</w:t>
       </w:r>
       <w:r>
         <w:rPr>
@@ -1757,7 +1915,7 @@
         <w:rPr>
           <w:noProof/>
         </w:rPr>
-        <w:t>1.4.</w:t>
+        <w:t>1.6.</w:t>
       </w:r>
       <w:r>
         <w:rPr>
@@ -1791,7 +1949,7 @@
         <w:rPr>
           <w:noProof/>
         </w:rPr>
-        <w:instrText xml:space="preserve"> PAGEREF _Toc284950140 \h </w:instrText>
+        <w:instrText xml:space="preserve"> PAGEREF _Toc285203622 \h </w:instrText>
       </w:r>
       <w:r>
         <w:rPr>
@@ -1808,7 +1966,7 @@
         <w:rPr>
           <w:noProof/>
         </w:rPr>
-        <w:t>3</w:t>
+        <w:t>5</w:t>
       </w:r>
       <w:r>
         <w:rPr>
@@ -1836,7 +1994,7 @@
         <w:rPr>
           <w:noProof/>
         </w:rPr>
-        <w:t>1.4.1.</w:t>
+        <w:t>1.6.1.</w:t>
       </w:r>
       <w:r>
         <w:rPr>
@@ -1870,7 +2028,7 @@
         <w:rPr>
           <w:noProof/>
         </w:rPr>
-        <w:instrText xml:space="preserve"> PAGEREF _Toc284950141 \h </w:instrText>
+        <w:instrText xml:space="preserve"> PAGEREF _Toc285203623 \h </w:instrText>
       </w:r>
       <w:r>
         <w:rPr>
@@ -1887,7 +2045,7 @@
         <w:rPr>
           <w:noProof/>
         </w:rPr>
-        <w:t>3</w:t>
+        <w:t>5</w:t>
       </w:r>
       <w:r>
         <w:rPr>
@@ -1915,7 +2073,7 @@
         <w:rPr>
           <w:noProof/>
         </w:rPr>
-        <w:t>1.5.</w:t>
+        <w:t>1.7.</w:t>
       </w:r>
       <w:r>
         <w:rPr>
@@ -1949,7 +2107,7 @@
         <w:rPr>
           <w:noProof/>
         </w:rPr>
-        <w:instrText xml:space="preserve"> PAGEREF _Toc284950142 \h </w:instrText>
+        <w:instrText xml:space="preserve"> PAGEREF _Toc285203624 \h </w:instrText>
       </w:r>
       <w:r>
         <w:rPr>
@@ -1966,7 +2124,7 @@
         <w:rPr>
           <w:noProof/>
         </w:rPr>
-        <w:t>3</w:t>
+        <w:t>5</w:t>
       </w:r>
       <w:r>
         <w:rPr>
@@ -2018,13 +2176,13 @@
         <w:fldChar w:fldCharType="begin"/>
       </w:r>
       <w:r>
-        <w:instrText xml:space="preserve"> PAGEREF _Toc284950143 \h </w:instrText>
+        <w:instrText xml:space="preserve"> PAGEREF _Toc285203625 \h </w:instrText>
       </w:r>
       <w:r>
         <w:fldChar w:fldCharType="separate"/>
       </w:r>
       <w:r>
-        <w:t>4</w:t>
+        <w:t>6</w:t>
       </w:r>
       <w:r>
         <w:fldChar w:fldCharType="end"/>
@@ -2085,7 +2243,7 @@
         <w:rPr>
           <w:noProof/>
         </w:rPr>
-        <w:instrText xml:space="preserve"> PAGEREF _Toc284950144 \h </w:instrText>
+        <w:instrText xml:space="preserve"> PAGEREF _Toc285203626 \h </w:instrText>
       </w:r>
       <w:r>
         <w:rPr>
@@ -2102,7 +2260,7 @@
         <w:rPr>
           <w:noProof/>
         </w:rPr>
-        <w:t>4</w:t>
+        <w:t>6</w:t>
       </w:r>
       <w:r>
         <w:rPr>
@@ -2166,7 +2324,7 @@
         <w:rPr>
           <w:noProof/>
         </w:rPr>
-        <w:instrText xml:space="preserve"> PAGEREF _Toc284950145 \h </w:instrText>
+        <w:instrText xml:space="preserve"> PAGEREF _Toc285203627 \h </w:instrText>
       </w:r>
       <w:r>
         <w:rPr>
@@ -2183,7 +2341,7 @@
         <w:rPr>
           <w:noProof/>
         </w:rPr>
-        <w:t>4</w:t>
+        <w:t>6</w:t>
       </w:r>
       <w:r>
         <w:rPr>
@@ -2247,7 +2405,7 @@
         <w:rPr>
           <w:noProof/>
         </w:rPr>
-        <w:instrText xml:space="preserve"> PAGEREF _Toc284950146 \h </w:instrText>
+        <w:instrText xml:space="preserve"> PAGEREF _Toc285203628 \h </w:instrText>
       </w:r>
       <w:r>
         <w:rPr>
@@ -2264,7 +2422,7 @@
         <w:rPr>
           <w:noProof/>
         </w:rPr>
-        <w:t>4</w:t>
+        <w:t>6</w:t>
       </w:r>
       <w:r>
         <w:rPr>
@@ -2328,7 +2486,7 @@
         <w:rPr>
           <w:noProof/>
         </w:rPr>
-        <w:instrText xml:space="preserve"> PAGEREF _Toc284950147 \h </w:instrText>
+        <w:instrText xml:space="preserve"> PAGEREF _Toc285203629 \h </w:instrText>
       </w:r>
       <w:r>
         <w:rPr>
@@ -2345,7 +2503,7 @@
         <w:rPr>
           <w:noProof/>
         </w:rPr>
-        <w:t>5</w:t>
+        <w:t>7</w:t>
       </w:r>
       <w:r>
         <w:rPr>
@@ -2409,7 +2567,7 @@
         <w:rPr>
           <w:noProof/>
         </w:rPr>
-        <w:instrText xml:space="preserve"> PAGEREF _Toc284950148 \h </w:instrText>
+        <w:instrText xml:space="preserve"> PAGEREF _Toc285203630 \h </w:instrText>
       </w:r>
       <w:r>
         <w:rPr>
@@ -2426,7 +2584,7 @@
         <w:rPr>
           <w:noProof/>
         </w:rPr>
-        <w:t>6</w:t>
+        <w:t>8</w:t>
       </w:r>
       <w:r>
         <w:rPr>
@@ -2490,7 +2648,7 @@
         <w:rPr>
           <w:noProof/>
         </w:rPr>
-        <w:instrText xml:space="preserve"> PAGEREF _Toc284950149 \h </w:instrText>
+        <w:instrText xml:space="preserve"> PAGEREF _Toc285203631 \h </w:instrText>
       </w:r>
       <w:r>
         <w:rPr>
@@ -2507,7 +2665,7 @@
         <w:rPr>
           <w:noProof/>
         </w:rPr>
-        <w:t>6</w:t>
+        <w:t>8</w:t>
       </w:r>
       <w:r>
         <w:rPr>
@@ -2571,7 +2729,7 @@
         <w:rPr>
           <w:noProof/>
         </w:rPr>
-        <w:instrText xml:space="preserve"> PAGEREF _Toc284950150 \h </w:instrText>
+        <w:instrText xml:space="preserve"> PAGEREF _Toc285203632 \h </w:instrText>
       </w:r>
       <w:r>
         <w:rPr>
@@ -2588,7 +2746,7 @@
         <w:rPr>
           <w:noProof/>
         </w:rPr>
-        <w:t>7</w:t>
+        <w:t>9</w:t>
       </w:r>
       <w:r>
         <w:rPr>
@@ -2652,7 +2810,7 @@
         <w:rPr>
           <w:noProof/>
         </w:rPr>
-        <w:instrText xml:space="preserve"> PAGEREF _Toc284950151 \h </w:instrText>
+        <w:instrText xml:space="preserve"> PAGEREF _Toc285203633 \h </w:instrText>
       </w:r>
       <w:r>
         <w:rPr>
@@ -2669,7 +2827,7 @@
         <w:rPr>
           <w:noProof/>
         </w:rPr>
-        <w:t>7</w:t>
+        <w:t>9</w:t>
       </w:r>
       <w:r>
         <w:rPr>
@@ -2733,7 +2891,7 @@
         <w:rPr>
           <w:noProof/>
         </w:rPr>
-        <w:instrText xml:space="preserve"> PAGEREF _Toc284950152 \h </w:instrText>
+        <w:instrText xml:space="preserve"> PAGEREF _Toc285203634 \h </w:instrText>
       </w:r>
       <w:r>
         <w:rPr>
@@ -2750,7 +2908,7 @@
         <w:rPr>
           <w:noProof/>
         </w:rPr>
-        <w:t>7</w:t>
+        <w:t>9</w:t>
       </w:r>
       <w:r>
         <w:rPr>
@@ -2814,7 +2972,7 @@
         <w:rPr>
           <w:noProof/>
         </w:rPr>
-        <w:instrText xml:space="preserve"> PAGEREF _Toc284950153 \h </w:instrText>
+        <w:instrText xml:space="preserve"> PAGEREF _Toc285203635 \h </w:instrText>
       </w:r>
       <w:r>
         <w:rPr>
@@ -2831,7 +2989,7 @@
         <w:rPr>
           <w:noProof/>
         </w:rPr>
-        <w:t>8</w:t>
+        <w:t>10</w:t>
       </w:r>
       <w:r>
         <w:rPr>
@@ -2895,7 +3053,7 @@
         <w:rPr>
           <w:noProof/>
         </w:rPr>
-        <w:instrText xml:space="preserve"> PAGEREF _Toc284950154 \h </w:instrText>
+        <w:instrText xml:space="preserve"> PAGEREF _Toc285203636 \h </w:instrText>
       </w:r>
       <w:r>
         <w:rPr>
@@ -2912,7 +3070,7 @@
         <w:rPr>
           <w:noProof/>
         </w:rPr>
-        <w:t>8</w:t>
+        <w:t>10</w:t>
       </w:r>
       <w:r>
         <w:rPr>
@@ -2976,7 +3134,7 @@
         <w:rPr>
           <w:noProof/>
         </w:rPr>
-        <w:instrText xml:space="preserve"> PAGEREF _Toc284950155 \h </w:instrText>
+        <w:instrText xml:space="preserve"> PAGEREF _Toc285203637 \h </w:instrText>
       </w:r>
       <w:r>
         <w:rPr>
@@ -2993,7 +3151,7 @@
         <w:rPr>
           <w:noProof/>
         </w:rPr>
-        <w:t>9</w:t>
+        <w:t>11</w:t>
       </w:r>
       <w:r>
         <w:rPr>
@@ -3057,7 +3215,7 @@
         <w:rPr>
           <w:noProof/>
         </w:rPr>
-        <w:instrText xml:space="preserve"> PAGEREF _Toc284950156 \h </w:instrText>
+        <w:instrText xml:space="preserve"> PAGEREF _Toc285203638 \h </w:instrText>
       </w:r>
       <w:r>
         <w:rPr>
@@ -3074,7 +3232,7 @@
         <w:rPr>
           <w:noProof/>
         </w:rPr>
-        <w:t>9</w:t>
+        <w:t>11</w:t>
       </w:r>
       <w:r>
         <w:rPr>
@@ -3138,7 +3296,7 @@
         <w:rPr>
           <w:noProof/>
         </w:rPr>
-        <w:instrText xml:space="preserve"> PAGEREF _Toc284950157 \h </w:instrText>
+        <w:instrText xml:space="preserve"> PAGEREF _Toc285203639 \h </w:instrText>
       </w:r>
       <w:r>
         <w:rPr>
@@ -3155,7 +3313,7 @@
         <w:rPr>
           <w:noProof/>
         </w:rPr>
-        <w:t>9</w:t>
+        <w:t>11</w:t>
       </w:r>
       <w:r>
         <w:rPr>
@@ -3201,7 +3359,16 @@
           <w:noProof/>
           <w:highlight w:val="darkRed"/>
         </w:rPr>
-        <w:t>Post-Processing with Ansys CFX-Post 15.0</w:t>
+        <w:t>Post-Processing with Ansys CFX-Post 15</w:t>
+      </w:r>
+      <w:bookmarkStart w:id="0" w:name="_GoBack"/>
+      <w:bookmarkEnd w:id="0"/>
+      <w:r>
+        <w:rPr>
+          <w:noProof/>
+          <w:highlight w:val="darkRed"/>
+        </w:rPr>
+        <w:t>.0</w:t>
       </w:r>
       <w:r>
         <w:rPr>
@@ -3219,7 +3386,7 @@
         <w:rPr>
           <w:noProof/>
         </w:rPr>
-        <w:instrText xml:space="preserve"> PAGEREF _Toc284950158 \h </w:instrText>
+        <w:instrText xml:space="preserve"> PAGEREF _Toc285203640 \h </w:instrText>
       </w:r>
       <w:r>
         <w:rPr>
@@ -3236,7 +3403,7 @@
         <w:rPr>
           <w:noProof/>
         </w:rPr>
-        <w:t>10</w:t>
+        <w:t>12</w:t>
       </w:r>
       <w:r>
         <w:rPr>
@@ -3288,13 +3455,13 @@
         <w:fldChar w:fldCharType="begin"/>
       </w:r>
       <w:r>
-        <w:instrText xml:space="preserve"> PAGEREF _Toc284950159 \h </w:instrText>
+        <w:instrText xml:space="preserve"> PAGEREF _Toc285203641 \h </w:instrText>
       </w:r>
       <w:r>
         <w:fldChar w:fldCharType="separate"/>
       </w:r>
       <w:r>
-        <w:t>11</w:t>
+        <w:t>13</w:t>
       </w:r>
       <w:r>
         <w:fldChar w:fldCharType="end"/>
@@ -3355,7 +3522,7 @@
         <w:rPr>
           <w:noProof/>
         </w:rPr>
-        <w:instrText xml:space="preserve"> PAGEREF _Toc284950160 \h </w:instrText>
+        <w:instrText xml:space="preserve"> PAGEREF _Toc285203642 \h </w:instrText>
       </w:r>
       <w:r>
         <w:rPr>
@@ -3372,7 +3539,7 @@
         <w:rPr>
           <w:noProof/>
         </w:rPr>
-        <w:t>11</w:t>
+        <w:t>13</w:t>
       </w:r>
       <w:r>
         <w:rPr>
@@ -3436,7 +3603,7 @@
         <w:rPr>
           <w:noProof/>
         </w:rPr>
-        <w:instrText xml:space="preserve"> PAGEREF _Toc284950161 \h </w:instrText>
+        <w:instrText xml:space="preserve"> PAGEREF _Toc285203643 \h </w:instrText>
       </w:r>
       <w:r>
         <w:rPr>
@@ -3453,7 +3620,7 @@
         <w:rPr>
           <w:noProof/>
         </w:rPr>
-        <w:t>11</w:t>
+        <w:t>13</w:t>
       </w:r>
       <w:r>
         <w:rPr>
@@ -3517,7 +3684,7 @@
         <w:rPr>
           <w:noProof/>
         </w:rPr>
-        <w:instrText xml:space="preserve"> PAGEREF _Toc284950162 \h </w:instrText>
+        <w:instrText xml:space="preserve"> PAGEREF _Toc285203644 \h </w:instrText>
       </w:r>
       <w:r>
         <w:rPr>
@@ -3534,7 +3701,7 @@
         <w:rPr>
           <w:noProof/>
         </w:rPr>
-        <w:t>11</w:t>
+        <w:t>13</w:t>
       </w:r>
       <w:r>
         <w:rPr>
@@ -3598,7 +3765,7 @@
         <w:rPr>
           <w:noProof/>
         </w:rPr>
-        <w:instrText xml:space="preserve"> PAGEREF _Toc284950163 \h </w:instrText>
+        <w:instrText xml:space="preserve"> PAGEREF _Toc285203645 \h </w:instrText>
       </w:r>
       <w:r>
         <w:rPr>
@@ -3615,7 +3782,7 @@
         <w:rPr>
           <w:noProof/>
         </w:rPr>
-        <w:t>12</w:t>
+        <w:t>14</w:t>
       </w:r>
       <w:r>
         <w:rPr>
@@ -3667,13 +3834,13 @@
         <w:fldChar w:fldCharType="begin"/>
       </w:r>
       <w:r>
-        <w:instrText xml:space="preserve"> PAGEREF _Toc284950164 \h </w:instrText>
+        <w:instrText xml:space="preserve"> PAGEREF _Toc285203646 \h </w:instrText>
       </w:r>
       <w:r>
         <w:fldChar w:fldCharType="separate"/>
       </w:r>
       <w:r>
-        <w:t>13</w:t>
+        <w:t>15</w:t>
       </w:r>
       <w:r>
         <w:fldChar w:fldCharType="end"/>
@@ -3734,7 +3901,7 @@
         <w:rPr>
           <w:noProof/>
         </w:rPr>
-        <w:instrText xml:space="preserve"> PAGEREF _Toc284950165 \h </w:instrText>
+        <w:instrText xml:space="preserve"> PAGEREF _Toc285203647 \h </w:instrText>
       </w:r>
       <w:r>
         <w:rPr>
@@ -3751,7 +3918,7 @@
         <w:rPr>
           <w:noProof/>
         </w:rPr>
-        <w:t>13</w:t>
+        <w:t>15</w:t>
       </w:r>
       <w:r>
         <w:rPr>
@@ -3815,7 +3982,7 @@
         <w:rPr>
           <w:noProof/>
         </w:rPr>
-        <w:instrText xml:space="preserve"> PAGEREF _Toc284950166 \h </w:instrText>
+        <w:instrText xml:space="preserve"> PAGEREF _Toc285203648 \h </w:instrText>
       </w:r>
       <w:r>
         <w:rPr>
@@ -3832,7 +3999,7 @@
         <w:rPr>
           <w:noProof/>
         </w:rPr>
-        <w:t>13</w:t>
+        <w:t>15</w:t>
       </w:r>
       <w:r>
         <w:rPr>
@@ -3884,13 +4051,13 @@
         <w:fldChar w:fldCharType="begin"/>
       </w:r>
       <w:r>
-        <w:instrText xml:space="preserve"> PAGEREF _Toc284950167 \h </w:instrText>
+        <w:instrText xml:space="preserve"> PAGEREF _Toc285203649 \h </w:instrText>
       </w:r>
       <w:r>
         <w:fldChar w:fldCharType="separate"/>
       </w:r>
       <w:r>
-        <w:t>14</w:t>
+        <w:t>16</w:t>
       </w:r>
       <w:r>
         <w:fldChar w:fldCharType="end"/>
@@ -3920,13 +4087,13 @@
         <w:fldChar w:fldCharType="begin"/>
       </w:r>
       <w:r>
-        <w:instrText xml:space="preserve"> PAGEREF _Toc284950168 \h </w:instrText>
+        <w:instrText xml:space="preserve"> PAGEREF _Toc285203650 \h </w:instrText>
       </w:r>
       <w:r>
         <w:fldChar w:fldCharType="separate"/>
       </w:r>
       <w:r>
-        <w:t>15</w:t>
+        <w:t>17</w:t>
       </w:r>
       <w:r>
         <w:fldChar w:fldCharType="end"/>
@@ -3956,13 +4123,13 @@
         <w:fldChar w:fldCharType="begin"/>
       </w:r>
       <w:r>
-        <w:instrText xml:space="preserve"> PAGEREF _Toc284950169 \h </w:instrText>
+        <w:instrText xml:space="preserve"> PAGEREF _Toc285203651 \h </w:instrText>
       </w:r>
       <w:r>
         <w:fldChar w:fldCharType="separate"/>
       </w:r>
       <w:r>
-        <w:t>17</w:t>
+        <w:t>19</w:t>
       </w:r>
       <w:r>
         <w:fldChar w:fldCharType="end"/>
@@ -3992,13 +4159,13 @@
         <w:fldChar w:fldCharType="begin"/>
       </w:r>
       <w:r>
-        <w:instrText xml:space="preserve"> PAGEREF _Toc284950170 \h </w:instrText>
+        <w:instrText xml:space="preserve"> PAGEREF _Toc285203652 \h </w:instrText>
       </w:r>
       <w:r>
         <w:fldChar w:fldCharType="separate"/>
       </w:r>
       <w:r>
-        <w:t>18</w:t>
+        <w:t>20</w:t>
       </w:r>
       <w:r>
         <w:fldChar w:fldCharType="end"/>
@@ -4030,14 +4197,14 @@
         </w:rPr>
         <w:br w:type="page"/>
       </w:r>
-      <w:bookmarkStart w:id="0" w:name="_Toc284950128"/>
+      <w:bookmarkStart w:id="1" w:name="_Toc285203608"/>
       <w:r>
         <w:rPr>
           <w:lang w:val="en-GB"/>
         </w:rPr>
         <w:t>Abstract</w:t>
       </w:r>
-      <w:bookmarkEnd w:id="0"/>
+      <w:bookmarkEnd w:id="1"/>
     </w:p>
     <w:p>
       <w:pPr>
@@ -4233,14 +4400,14 @@
         </w:rPr>
         <w:br w:type="page"/>
       </w:r>
-      <w:bookmarkStart w:id="1" w:name="_Toc284950129"/>
+      <w:bookmarkStart w:id="2" w:name="_Toc285203609"/>
       <w:r>
         <w:rPr>
           <w:lang w:val="en-GB"/>
         </w:rPr>
         <w:t>Kurzfassung</w:t>
       </w:r>
-      <w:bookmarkEnd w:id="1"/>
+      <w:bookmarkEnd w:id="2"/>
     </w:p>
     <w:p>
       <w:pPr>
@@ -4370,14 +4537,14 @@
         </w:rPr>
         <w:br w:type="page"/>
       </w:r>
-      <w:bookmarkStart w:id="2" w:name="_Toc284950130"/>
+      <w:bookmarkStart w:id="3" w:name="_Toc285203610"/>
       <w:r>
         <w:rPr>
           <w:lang w:val="en-GB"/>
         </w:rPr>
         <w:t>List of Figures</w:t>
       </w:r>
-      <w:bookmarkEnd w:id="2"/>
+      <w:bookmarkEnd w:id="3"/>
     </w:p>
     <w:p>
       <w:pPr>
@@ -4953,14 +5120,14 @@
         </w:rPr>
         <w:br w:type="page"/>
       </w:r>
-      <w:bookmarkStart w:id="3" w:name="_Toc284950131"/>
+      <w:bookmarkStart w:id="4" w:name="_Toc285203611"/>
       <w:r>
         <w:rPr>
           <w:lang w:val="en-GB"/>
         </w:rPr>
         <w:t>List of Symbols</w:t>
       </w:r>
-      <w:bookmarkEnd w:id="3"/>
+      <w:bookmarkEnd w:id="4"/>
     </w:p>
     <w:p>
       <w:pPr>
@@ -5015,14 +5182,14 @@
           <w:lang w:val="en-GB"/>
         </w:rPr>
       </w:pPr>
-      <w:bookmarkStart w:id="4" w:name="_Toc284950132"/>
+      <w:bookmarkStart w:id="5" w:name="_Toc285203612"/>
       <w:r>
         <w:rPr>
           <w:lang w:val="en-GB"/>
         </w:rPr>
         <w:t>List of Tables</w:t>
       </w:r>
-      <w:bookmarkEnd w:id="4"/>
+      <w:bookmarkEnd w:id="5"/>
     </w:p>
     <w:p/>
     <w:p>
@@ -5057,14 +5224,14 @@
           <w:lang w:val="en-GB"/>
         </w:rPr>
       </w:pPr>
-      <w:bookmarkStart w:id="5" w:name="_Toc284950133"/>
+      <w:bookmarkStart w:id="6" w:name="_Toc285203613"/>
       <w:r>
         <w:rPr>
           <w:lang w:val="en-GB"/>
         </w:rPr>
         <w:t>List of Abbreviations</w:t>
       </w:r>
-      <w:bookmarkEnd w:id="5"/>
+      <w:bookmarkEnd w:id="6"/>
     </w:p>
     <w:tbl>
       <w:tblPr>
@@ -5674,12 +5841,14 @@
           <w:lang w:val="en-GB"/>
         </w:rPr>
       </w:pPr>
+      <w:bookmarkStart w:id="7" w:name="_Toc285203614"/>
       <w:r>
         <w:rPr>
           <w:lang w:val="en-GB"/>
         </w:rPr>
         <w:t>Introduction</w:t>
       </w:r>
+      <w:bookmarkEnd w:id="7"/>
     </w:p>
     <w:p>
       <w:pPr>
@@ -5693,6 +5862,91 @@
         </w:rPr>
         <w:t>Paragraph about Large Eddy Simulation</w:t>
       </w:r>
+    </w:p>
+    <w:p>
+      <w:pPr>
+        <w:rPr>
+          <w:rFonts w:ascii="Arial" w:hAnsi="Arial" w:cs="Arial"/>
+        </w:rPr>
+      </w:pPr>
+    </w:p>
+    <w:p>
+      <w:pPr>
+        <w:rPr>
+          <w:rFonts w:ascii="Arial" w:hAnsi="Arial" w:cs="Arial"/>
+        </w:rPr>
+      </w:pPr>
+    </w:p>
+    <w:p>
+      <w:pPr>
+        <w:rPr>
+          <w:rFonts w:ascii="Arial" w:hAnsi="Arial" w:cs="Arial"/>
+        </w:rPr>
+      </w:pPr>
+      <w:r>
+        <w:rPr>
+          <w:rFonts w:ascii="Arial" w:hAnsi="Arial" w:cs="Arial"/>
+          <w:highlight w:val="red"/>
+        </w:rPr>
+        <w:t>With RANS equations a single turbulence model is used to describe the behaviour of all scales of eddies.</w:t>
+      </w:r>
+    </w:p>
+    <w:p>
+      <w:pPr>
+        <w:pStyle w:val="berschrift2"/>
+      </w:pPr>
+      <w:bookmarkStart w:id="8" w:name="_Toc285203615"/>
+      <w:r>
+        <w:t>Basics of Turbulent Flows</w:t>
+      </w:r>
+      <w:bookmarkEnd w:id="8"/>
+    </w:p>
+    <w:p>
+      <w:r>
+        <w:t xml:space="preserve">Independent of their complexety, all flows become unstable above a certain Reynolds number. While flows are usually laminar at low Reynolds numbers they become more and more turbulent, when it increases. </w:t>
+      </w:r>
+      <w:r>
+        <w:t>This specific value when the flow turns over from laminar to chaotic is called critical Reynolds number.</w:t>
+      </w:r>
+    </w:p>
+    <w:p>
+      <w:r>
+        <w:tab/>
+        <w:t xml:space="preserve">Turbulences have always three-dimensional spacial character, even if the velocities and pressure vary just in one or two dimensions. The typical sighns of turbulence are the so-called turbulent eddies which are basically rotational flow structures as they can be seen in </w:t>
+      </w:r>
+      <w:proofErr w:type="gramStart"/>
+      <w:r>
+        <w:t>fig ...</w:t>
+      </w:r>
+      <w:proofErr w:type="gramEnd"/>
+      <w:r>
+        <w:t xml:space="preserve"> . There </w:t>
+      </w:r>
+      <w:r>
+        <w:t>eddies come with a wide range of various length- and time scales. Due to this rotational flow fields, particles which are initially seperated by long distances can be brought together quickly, which leads to a high efficiency in terms of heat, mass and momentum exchange.</w:t>
+      </w:r>
+    </w:p>
+    <w:p>
+      <w:r>
+        <w:tab/>
+        <w:t>Altough turbulent flows are highly caotic and almost impossible to predict over longer periods of time, the characterisic lenghs of the large eddies is proportional to the considered flow problem.</w:t>
+      </w:r>
+      <w:r>
+        <w:t xml:space="preserve"> An important term which has to be considered in this term is the energy cascade. In a typical turbulent flow kinetic energy is handed down from the large scale eddies, which are by far the most energetic ones, to the smaller ones. Figure xx shows the spectral energy of eddies dependant on their size. Obviously the smalles eddies hold by far the least energie. The large eddies get their energy from the mean flow and break up in the smaller scales. </w:t>
+      </w:r>
+      <w:r>
+        <w:t>The Reynolds number of the smales scales equals one, which means that the intertia and the viscous effects are of equal strength. All the work they perform is against the viscous stresses and therfore all the energy they hold dissipates into internal thermal energy.</w:t>
+      </w:r>
+    </w:p>
+    <w:p>
+      <w:pPr>
+        <w:pStyle w:val="berschrift2"/>
+      </w:pPr>
+      <w:bookmarkStart w:id="9" w:name="_Toc285203616"/>
+      <w:r>
+        <w:t>CFD Attempts to deal with Turbulence</w:t>
+      </w:r>
+      <w:bookmarkEnd w:id="9"/>
     </w:p>
     <w:p>
       <w:pPr>
@@ -5743,44 +5997,20 @@
         <w:rPr>
           <w:rFonts w:ascii="Arial" w:hAnsi="Arial" w:cs="Arial"/>
         </w:rPr>
-        <w:t xml:space="preserve">This method yields time </w:t>
-      </w:r>
-      <w:r>
-        <w:rPr>
-          <w:rFonts w:ascii="Arial" w:hAnsi="Arial" w:cs="Arial"/>
-        </w:rPr>
-        <w:t>averaged properties of the flow like mean velocities, mean pressures, mean stresses, etc.</w:t>
-      </w:r>
-      <w:r>
-        <w:rPr>
-          <w:rFonts w:ascii="Arial" w:hAnsi="Arial" w:cs="Arial"/>
-        </w:rPr>
-        <w:t xml:space="preserve"> For many technical flow investigation this is enough and therfore this simulation type has been the method of choice for </w:t>
-      </w:r>
-      <w:r>
-        <w:rPr>
-          <w:rFonts w:ascii="Arial" w:hAnsi="Arial" w:cs="Arial"/>
-        </w:rPr>
-        <w:t>CFD calculations for the past decades. Other advantages are the modest demand on ressources and that two dimmensional calculations are sufficient.</w:t>
-      </w:r>
-    </w:p>
-    <w:p>
-      <w:pPr>
-        <w:rPr>
-          <w:rFonts w:ascii="Arial" w:hAnsi="Arial" w:cs="Arial"/>
-        </w:rPr>
-      </w:pPr>
-      <w:r>
-        <w:rPr>
-          <w:rFonts w:ascii="Arial" w:hAnsi="Arial" w:cs="Arial"/>
-        </w:rPr>
-        <w:t>The RANS equations for incompressible flow lead to six additional stresses, kno</w:t>
-      </w:r>
-      <w:r>
-        <w:rPr>
-          <w:rFonts w:ascii="Arial" w:hAnsi="Arial" w:cs="Arial"/>
-        </w:rPr>
-        <w:t>wn as the Reynolds stresses. This stresses are unknown and for computing turbulent flows they need to be predicted by dedicated turblence models like the k-e model.</w:t>
+        <w:t>This method yields time averaged properties of the flow like mean velocities, mean pressures, mean stresses, etc. For many technical flow investigation this is enough and therfore this simulation type has been the method of choice for CFD calculations for the past decades. Other advantages are the modest demand on ressources and that two dimmensional calculations are sufficient.</w:t>
+      </w:r>
+    </w:p>
+    <w:p>
+      <w:pPr>
+        <w:rPr>
+          <w:rFonts w:ascii="Arial" w:hAnsi="Arial" w:cs="Arial"/>
+        </w:rPr>
+      </w:pPr>
+      <w:r>
+        <w:rPr>
+          <w:rFonts w:ascii="Arial" w:hAnsi="Arial" w:cs="Arial"/>
+        </w:rPr>
+        <w:t>The RANS equations for incompressible flow lead to six additional stresses, known as the Reynolds stresses. This stresses are unknown and for computing turbulent flows they need to be predicted by dedicated turblence models like the k-e model.</w:t>
       </w:r>
     </w:p>
     <w:p>
@@ -5800,13 +6030,7 @@
         <w:rPr>
           <w:rFonts w:ascii="Arial" w:hAnsi="Arial" w:cs="Arial"/>
         </w:rPr>
-        <w:t xml:space="preserve"> It has high demands on storage and CPU performance sine unsteady flows need to be computed. Nevertheless, due to the fast improvement of hardware, this method becomes more and more applicable, even for more complex flow problems. </w:t>
-      </w:r>
-      <w:r>
-        <w:rPr>
-          <w:rFonts w:ascii="Arial" w:hAnsi="Arial" w:cs="Arial"/>
-        </w:rPr>
-        <w:t>As the title suggest this project concentrates mostly on this kind of simulation and therfore it will be discussed in more detail in the following chapters.</w:t>
+        <w:t xml:space="preserve"> It has high demands on storage and CPU performance sine unsteady flows need to be computed. Nevertheless, due to the fast improvement of hardware, this method becomes more and more applicable, even for more complex flow problems. As the title suggest this project concentrates mostly on this kind of simulation and therfore it will be discussed in more detail in the following chapters.</w:t>
       </w:r>
     </w:p>
     <w:p>
@@ -5820,25 +6044,13 @@
           <w:rFonts w:ascii="Arial" w:hAnsi="Arial" w:cs="Arial"/>
         </w:rPr>
         <w:tab/>
-        <w:t xml:space="preserve">With DNS (Direct Numerical Simulation) all scales of turblence are simulated numerical. Therfore </w:t>
-      </w:r>
-      <w:r>
-        <w:rPr>
-          <w:rFonts w:ascii="Arial" w:hAnsi="Arial" w:cs="Arial"/>
-        </w:rPr>
-        <w:t>a three dimensional is needed which is at least as fine as the the smalest scale eddy. Additionally the timestep needs to be small enough to resolve even the fastest flunctuation. This leads to a tremendous</w:t>
-      </w:r>
-      <w:r>
-        <w:rPr>
-          <w:rFonts w:ascii="Arial" w:hAnsi="Arial" w:cs="Arial"/>
-        </w:rPr>
-        <w:t xml:space="preserve"> demand of </w:t>
-      </w:r>
-      <w:r>
-        <w:rPr>
-          <w:rFonts w:ascii="Arial" w:hAnsi="Arial" w:cs="Arial"/>
-        </w:rPr>
-        <w:t xml:space="preserve">ressources and mesh </w:t>
+        <w:t>With DNS (Direct Numerical Simulation) all scales of turblence are simulated numerical. Therfore a three dimensional is needed which is at least as fine as the the smalest scale eddy. Additionally the timestep needs to be small enough to resolve even the fastest flunctuation. This leads to a tremendous</w:t>
+      </w:r>
+      <w:r>
+        <w:rPr>
+          <w:rFonts w:ascii="Arial" w:hAnsi="Arial" w:cs="Arial"/>
+        </w:rPr>
+        <w:t xml:space="preserve"> demand of ressources and mesh </w:t>
       </w:r>
       <w:r>
         <w:rPr>
@@ -5933,57 +6145,19 @@
     </w:p>
     <w:p>
       <w:pPr>
-        <w:rPr>
-          <w:rFonts w:ascii="Arial" w:hAnsi="Arial" w:cs="Arial"/>
-        </w:rPr>
-      </w:pPr>
-    </w:p>
-    <w:p>
-      <w:pPr>
-        <w:rPr>
-          <w:rFonts w:ascii="Arial" w:hAnsi="Arial" w:cs="Arial"/>
-        </w:rPr>
-      </w:pPr>
-      <w:r>
-        <w:rPr>
-          <w:rFonts w:ascii="Arial" w:hAnsi="Arial" w:cs="Arial"/>
-          <w:highlight w:val="red"/>
-        </w:rPr>
-        <w:t>With RANS equations a single turbulence model is used to describe the behaviour of all scales of eddies.</w:t>
-      </w:r>
-    </w:p>
-    <w:p>
-      <w:pPr>
         <w:pStyle w:val="berschrift2"/>
       </w:pPr>
-      <w:r>
-        <w:t>Turbulence</w:t>
-      </w:r>
-    </w:p>
-    <w:p>
-      <w:pPr>
-        <w:rPr>
-          <w:rFonts w:ascii="Arial" w:hAnsi="Arial" w:cs="Arial"/>
-        </w:rPr>
-      </w:pPr>
-      <w:bookmarkStart w:id="6" w:name="_GoBack"/>
-      <w:bookmarkEnd w:id="6"/>
-    </w:p>
-    <w:p>
-      <w:pPr>
-        <w:pStyle w:val="berschrift2"/>
-      </w:pPr>
-      <w:bookmarkStart w:id="7" w:name="_Toc284950135"/>
+      <w:bookmarkStart w:id="10" w:name="_Toc285203617"/>
       <w:r>
         <w:t>Basic</w:t>
       </w:r>
       <w:r>
         <w:t xml:space="preserve"> Idea of L</w:t>
       </w:r>
-      <w:bookmarkEnd w:id="7"/>
       <w:r>
         <w:t>arge Eddy Simulation</w:t>
       </w:r>
+      <w:bookmarkEnd w:id="10"/>
     </w:p>
     <w:p>
       <w:pPr>
@@ -6075,11 +6249,11 @@
       <w:pPr>
         <w:pStyle w:val="berschrift2"/>
       </w:pPr>
-      <w:bookmarkStart w:id="8" w:name="_Toc284950136"/>
+      <w:bookmarkStart w:id="11" w:name="_Toc285203618"/>
       <w:r>
         <w:t>Fine Structure Model</w:t>
       </w:r>
-      <w:bookmarkEnd w:id="8"/>
+      <w:bookmarkEnd w:id="11"/>
     </w:p>
     <w:p>
       <w:pPr>
@@ -6180,11 +6354,11 @@
       <w:pPr>
         <w:pStyle w:val="berschrift2"/>
       </w:pPr>
-      <w:bookmarkStart w:id="9" w:name="_Toc284950137"/>
+      <w:bookmarkStart w:id="12" w:name="_Toc285203619"/>
       <w:r>
         <w:t>Turbulence Models</w:t>
       </w:r>
-      <w:bookmarkEnd w:id="9"/>
+      <w:bookmarkEnd w:id="12"/>
     </w:p>
     <w:p>
       <w:r>
@@ -6204,11 +6378,11 @@
       <w:pPr>
         <w:pStyle w:val="berschrift3"/>
       </w:pPr>
-      <w:bookmarkStart w:id="10" w:name="_Toc284950138"/>
+      <w:bookmarkStart w:id="13" w:name="_Toc285203620"/>
       <w:r>
         <w:t>k-ε Turbulence Model</w:t>
       </w:r>
-      <w:bookmarkEnd w:id="10"/>
+      <w:bookmarkEnd w:id="13"/>
     </w:p>
     <w:p>
       <w:pPr>
@@ -6308,7 +6482,7 @@
       <w:pPr>
         <w:pStyle w:val="berschrift3"/>
       </w:pPr>
-      <w:bookmarkStart w:id="11" w:name="_Toc284950139"/>
+      <w:bookmarkStart w:id="14" w:name="_Toc285203621"/>
       <w:r>
         <w:t xml:space="preserve">The Smagorinksy </w:t>
       </w:r>
@@ -6318,7 +6492,7 @@
       <w:r>
         <w:t>Model</w:t>
       </w:r>
-      <w:bookmarkEnd w:id="11"/>
+      <w:bookmarkEnd w:id="14"/>
     </w:p>
     <w:p>
       <w:r>
@@ -6338,21 +6512,21 @@
       <w:pPr>
         <w:pStyle w:val="berschrift2"/>
       </w:pPr>
-      <w:bookmarkStart w:id="12" w:name="_Toc284950140"/>
+      <w:bookmarkStart w:id="15" w:name="_Toc285203622"/>
       <w:r>
         <w:t>Wall Models</w:t>
       </w:r>
-      <w:bookmarkEnd w:id="12"/>
+      <w:bookmarkEnd w:id="15"/>
     </w:p>
     <w:p>
       <w:pPr>
         <w:pStyle w:val="berschrift3"/>
       </w:pPr>
-      <w:bookmarkStart w:id="13" w:name="_Toc284950141"/>
+      <w:bookmarkStart w:id="16" w:name="_Toc285203623"/>
       <w:r>
         <w:t>Wall function in Ansys CFX</w:t>
       </w:r>
-      <w:bookmarkEnd w:id="13"/>
+      <w:bookmarkEnd w:id="16"/>
     </w:p>
     <w:p>
       <w:r>
@@ -6376,11 +6550,11 @@
       <w:pPr>
         <w:pStyle w:val="berschrift2"/>
       </w:pPr>
-      <w:bookmarkStart w:id="14" w:name="_Toc284950142"/>
+      <w:bookmarkStart w:id="17" w:name="_Toc285203624"/>
       <w:r>
         <w:t>Heat Transfer</w:t>
       </w:r>
-      <w:bookmarkEnd w:id="14"/>
+      <w:bookmarkEnd w:id="17"/>
     </w:p>
     <w:p>
       <w:pPr>
@@ -6402,7 +6576,7 @@
         </w:rPr>
         <w:br w:type="page"/>
       </w:r>
-      <w:bookmarkStart w:id="15" w:name="_Toc284950143"/>
+      <w:bookmarkStart w:id="18" w:name="_Toc285203625"/>
       <w:r>
         <w:rPr>
           <w:lang w:val="en-GB"/>
@@ -6415,7 +6589,7 @@
         </w:rPr>
         <w:t>ds</w:t>
       </w:r>
-      <w:bookmarkEnd w:id="15"/>
+      <w:bookmarkEnd w:id="18"/>
     </w:p>
     <w:p>
       <w:pPr>
@@ -6503,14 +6677,14 @@
           <w:lang w:val="en-GB"/>
         </w:rPr>
       </w:pPr>
-      <w:bookmarkStart w:id="16" w:name="_Toc284950144"/>
+      <w:bookmarkStart w:id="19" w:name="_Toc285203626"/>
       <w:r>
         <w:rPr>
           <w:lang w:val="en-GB"/>
         </w:rPr>
         <w:t>Technology used</w:t>
       </w:r>
-      <w:bookmarkEnd w:id="16"/>
+      <w:bookmarkEnd w:id="19"/>
     </w:p>
     <w:p>
       <w:pPr>
@@ -6573,14 +6747,14 @@
           <w:lang w:val="en-GB"/>
         </w:rPr>
       </w:pPr>
-      <w:bookmarkStart w:id="17" w:name="_Toc284950145"/>
+      <w:bookmarkStart w:id="20" w:name="_Toc285203627"/>
       <w:r>
         <w:rPr>
           <w:lang w:val="en-GB"/>
         </w:rPr>
         <w:t>Hardware</w:t>
       </w:r>
-      <w:bookmarkEnd w:id="17"/>
+      <w:bookmarkEnd w:id="20"/>
     </w:p>
     <w:p>
       <w:r>
@@ -6612,14 +6786,14 @@
           <w:lang w:val="en-GB"/>
         </w:rPr>
       </w:pPr>
-      <w:bookmarkStart w:id="18" w:name="_Toc284950146"/>
+      <w:bookmarkStart w:id="21" w:name="_Toc285203628"/>
       <w:r>
         <w:rPr>
           <w:lang w:val="en-GB"/>
         </w:rPr>
         <w:t>Software</w:t>
       </w:r>
-      <w:bookmarkEnd w:id="18"/>
+      <w:bookmarkEnd w:id="21"/>
     </w:p>
     <w:p>
       <w:pPr>
@@ -6803,14 +6977,14 @@
           <w:lang w:val="en-GB"/>
         </w:rPr>
       </w:pPr>
-      <w:bookmarkStart w:id="19" w:name="_Toc284950147"/>
+      <w:bookmarkStart w:id="22" w:name="_Toc285203629"/>
       <w:r>
         <w:rPr>
           <w:lang w:val="en-GB"/>
         </w:rPr>
         <w:t>Mesh generation with Ansys ICEM 14</w:t>
       </w:r>
-      <w:bookmarkEnd w:id="19"/>
+      <w:bookmarkEnd w:id="22"/>
     </w:p>
     <w:p>
       <w:pPr>
@@ -7303,14 +7477,14 @@
           <w:lang w:val="en-GB"/>
         </w:rPr>
       </w:pPr>
-      <w:bookmarkStart w:id="20" w:name="_Toc284950148"/>
+      <w:bookmarkStart w:id="23" w:name="_Toc285203630"/>
       <w:r>
         <w:rPr>
           <w:lang w:val="en-GB"/>
         </w:rPr>
         <w:t>Y+ Value</w:t>
       </w:r>
-      <w:bookmarkEnd w:id="20"/>
+      <w:bookmarkEnd w:id="23"/>
     </w:p>
     <w:p>
       <w:pPr>
@@ -7906,14 +8080,14 @@
           <w:lang w:val="en-GB"/>
         </w:rPr>
       </w:pPr>
-      <w:bookmarkStart w:id="21" w:name="_Toc284950149"/>
+      <w:bookmarkStart w:id="24" w:name="_Toc285203631"/>
       <w:r>
         <w:rPr>
           <w:lang w:val="en-GB"/>
         </w:rPr>
         <w:t>Simulation Setup in Ansys CFX-Pre 15</w:t>
       </w:r>
-      <w:bookmarkEnd w:id="21"/>
+      <w:bookmarkEnd w:id="24"/>
     </w:p>
     <w:p>
       <w:pPr>
@@ -8014,14 +8188,14 @@
           <w:lang w:val="en-GB"/>
         </w:rPr>
       </w:pPr>
-      <w:bookmarkStart w:id="22" w:name="_Toc284950150"/>
+      <w:bookmarkStart w:id="25" w:name="_Toc285203632"/>
       <w:r>
         <w:rPr>
           <w:lang w:val="en-GB"/>
         </w:rPr>
         <w:t>Domain</w:t>
       </w:r>
-      <w:bookmarkEnd w:id="22"/>
+      <w:bookmarkEnd w:id="25"/>
     </w:p>
     <w:p>
       <w:r>
@@ -8122,14 +8296,14 @@
           <w:lang w:val="en-US"/>
         </w:rPr>
       </w:pPr>
-      <w:bookmarkStart w:id="23" w:name="_Toc284950151"/>
+      <w:bookmarkStart w:id="26" w:name="_Toc285203633"/>
       <w:r>
         <w:rPr>
           <w:lang w:val="en-US"/>
         </w:rPr>
         <w:t>Analysis Type</w:t>
       </w:r>
-      <w:bookmarkEnd w:id="23"/>
+      <w:bookmarkEnd w:id="26"/>
     </w:p>
     <w:p>
       <w:pPr>
@@ -8236,14 +8410,14 @@
           <w:lang w:val="en-US"/>
         </w:rPr>
       </w:pPr>
-      <w:bookmarkStart w:id="24" w:name="_Toc284950152"/>
+      <w:bookmarkStart w:id="27" w:name="_Toc285203634"/>
       <w:r>
         <w:rPr>
           <w:lang w:val="en-US"/>
         </w:rPr>
         <w:t>Boundary Conditions</w:t>
       </w:r>
-      <w:bookmarkEnd w:id="24"/>
+      <w:bookmarkEnd w:id="27"/>
     </w:p>
     <w:p>
       <w:r>
@@ -8283,14 +8457,14 @@
           <w:lang w:val="en-GB"/>
         </w:rPr>
       </w:pPr>
-      <w:bookmarkStart w:id="25" w:name="_Toc284950153"/>
+      <w:bookmarkStart w:id="28" w:name="_Toc285203635"/>
       <w:r>
         <w:rPr>
           <w:lang w:val="en-GB"/>
         </w:rPr>
         <w:t>Initial Conditions</w:t>
       </w:r>
-      <w:bookmarkEnd w:id="25"/>
+      <w:bookmarkEnd w:id="28"/>
     </w:p>
     <w:p>
       <w:r>
@@ -8323,14 +8497,14 @@
           <w:lang w:val="en-GB"/>
         </w:rPr>
       </w:pPr>
-      <w:bookmarkStart w:id="26" w:name="_Toc284950154"/>
+      <w:bookmarkStart w:id="29" w:name="_Toc285203636"/>
       <w:r>
         <w:rPr>
           <w:lang w:val="en-GB"/>
         </w:rPr>
         <w:t>Solver Control Settings</w:t>
       </w:r>
-      <w:bookmarkEnd w:id="26"/>
+      <w:bookmarkEnd w:id="29"/>
     </w:p>
     <w:p>
       <w:pPr>
@@ -8627,14 +8801,14 @@
           <w:lang w:val="en-GB"/>
         </w:rPr>
       </w:pPr>
-      <w:bookmarkStart w:id="27" w:name="_Toc284950155"/>
+      <w:bookmarkStart w:id="30" w:name="_Toc285203637"/>
       <w:r>
         <w:rPr>
           <w:lang w:val="en-GB"/>
         </w:rPr>
         <w:t>Output Control</w:t>
       </w:r>
-      <w:bookmarkEnd w:id="27"/>
+      <w:bookmarkEnd w:id="30"/>
     </w:p>
     <w:p>
       <w:r>
@@ -8656,14 +8830,14 @@
           <w:lang w:val="en-GB"/>
         </w:rPr>
       </w:pPr>
-      <w:bookmarkStart w:id="28" w:name="_Toc284950156"/>
+      <w:bookmarkStart w:id="31" w:name="_Toc285203638"/>
       <w:r>
         <w:rPr>
           <w:lang w:val="en-GB"/>
         </w:rPr>
         <w:t>Solution Coupling</w:t>
       </w:r>
-      <w:bookmarkEnd w:id="28"/>
+      <w:bookmarkEnd w:id="31"/>
     </w:p>
     <w:p>
       <w:pPr>
@@ -8713,14 +8887,14 @@
           <w:lang w:val="en-GB"/>
         </w:rPr>
       </w:pPr>
-      <w:bookmarkStart w:id="29" w:name="_Toc284950157"/>
+      <w:bookmarkStart w:id="32" w:name="_Toc285203639"/>
       <w:r>
         <w:rPr>
           <w:lang w:val="en-GB"/>
         </w:rPr>
         <w:t>Solution with Ansys CFX-Solver-Manager 15.0</w:t>
       </w:r>
-      <w:bookmarkEnd w:id="29"/>
+      <w:bookmarkEnd w:id="32"/>
     </w:p>
     <w:p>
       <w:r>
@@ -8743,7 +8917,7 @@
           <w:highlight w:val="darkRed"/>
         </w:rPr>
       </w:pPr>
-      <w:bookmarkStart w:id="30" w:name="_Toc284950158"/>
+      <w:bookmarkStart w:id="33" w:name="_Toc285203640"/>
       <w:r>
         <w:rPr>
           <w:highlight w:val="darkRed"/>
@@ -8756,7 +8930,7 @@
         </w:rPr>
         <w:t xml:space="preserve"> 15.0</w:t>
       </w:r>
-      <w:bookmarkEnd w:id="30"/>
+      <w:bookmarkEnd w:id="33"/>
     </w:p>
     <w:p>
       <w:pPr>
@@ -8802,14 +8976,14 @@
         </w:rPr>
         <w:br w:type="page"/>
       </w:r>
-      <w:bookmarkStart w:id="31" w:name="_Toc284950159"/>
+      <w:bookmarkStart w:id="34" w:name="_Toc285203641"/>
       <w:r>
         <w:rPr>
           <w:lang w:val="en-GB"/>
         </w:rPr>
         <w:t>Results</w:t>
       </w:r>
-      <w:bookmarkEnd w:id="31"/>
+      <w:bookmarkEnd w:id="34"/>
     </w:p>
     <w:p>
       <w:pPr>
@@ -8967,7 +9141,7 @@
           <w:lang w:val="en-GB"/>
         </w:rPr>
       </w:pPr>
-      <w:bookmarkStart w:id="32" w:name="_Toc284950160"/>
+      <w:bookmarkStart w:id="35" w:name="_Toc285203642"/>
       <w:r>
         <w:rPr>
           <w:lang w:val="en-GB"/>
@@ -8998,7 +9172,7 @@
         </w:rPr>
         <w:t xml:space="preserve"> (Structural Level)</w:t>
       </w:r>
-      <w:bookmarkEnd w:id="32"/>
+      <w:bookmarkEnd w:id="35"/>
     </w:p>
     <w:p>
       <w:pPr>
@@ -9049,7 +9223,7 @@
           <w:lang w:val="en-GB"/>
         </w:rPr>
       </w:pPr>
-      <w:bookmarkStart w:id="33" w:name="_Toc284950161"/>
+      <w:bookmarkStart w:id="36" w:name="_Toc285203643"/>
       <w:r>
         <w:rPr>
           <w:lang w:val="en-GB"/>
@@ -9074,7 +9248,7 @@
         </w:rPr>
         <w:t>Subheading (Structural Level)</w:t>
       </w:r>
-      <w:bookmarkEnd w:id="33"/>
+      <w:bookmarkEnd w:id="36"/>
     </w:p>
     <w:p>
       <w:pPr>
@@ -9105,7 +9279,7 @@
           <w:lang w:val="en-GB"/>
         </w:rPr>
       </w:pPr>
-      <w:bookmarkStart w:id="34" w:name="_Toc284950162"/>
+      <w:bookmarkStart w:id="37" w:name="_Toc285203644"/>
       <w:r>
         <w:rPr>
           <w:lang w:val="en-GB"/>
@@ -9124,7 +9298,7 @@
         </w:rPr>
         <w:t>Subheading (Structural Level)</w:t>
       </w:r>
-      <w:bookmarkEnd w:id="34"/>
+      <w:bookmarkEnd w:id="37"/>
     </w:p>
     <w:p>
       <w:pPr>
@@ -9155,7 +9329,7 @@
           <w:lang w:val="en-GB"/>
         </w:rPr>
       </w:pPr>
-      <w:bookmarkStart w:id="35" w:name="_Toc284950163"/>
+      <w:bookmarkStart w:id="38" w:name="_Toc285203645"/>
       <w:r>
         <w:rPr>
           <w:lang w:val="en-GB"/>
@@ -9198,7 +9372,7 @@
         </w:rPr>
         <w:t>Subheading (Structural Level)</w:t>
       </w:r>
-      <w:bookmarkEnd w:id="35"/>
+      <w:bookmarkEnd w:id="38"/>
     </w:p>
     <w:p>
       <w:pPr>
@@ -9235,7 +9409,7 @@
         </w:rPr>
         <w:br w:type="page"/>
       </w:r>
-      <w:bookmarkStart w:id="36" w:name="_Toc284950164"/>
+      <w:bookmarkStart w:id="39" w:name="_Toc285203646"/>
       <w:r>
         <w:rPr>
           <w:lang w:val="en-GB"/>
@@ -9254,7 +9428,7 @@
         </w:rPr>
         <w:t>ussion</w:t>
       </w:r>
-      <w:bookmarkEnd w:id="36"/>
+      <w:bookmarkEnd w:id="39"/>
     </w:p>
     <w:p>
       <w:pPr>
@@ -9337,9 +9511,9 @@
           <w:lang w:val="en-GB"/>
         </w:rPr>
       </w:pPr>
-      <w:bookmarkStart w:id="37" w:name="_Toc253042027"/>
-      <w:bookmarkStart w:id="38" w:name="_Toc284950165"/>
-      <w:bookmarkEnd w:id="37"/>
+      <w:bookmarkStart w:id="40" w:name="_Toc253042027"/>
+      <w:bookmarkStart w:id="41" w:name="_Toc285203647"/>
+      <w:bookmarkEnd w:id="40"/>
       <w:r>
         <w:rPr>
           <w:lang w:val="en-GB"/>
@@ -9382,7 +9556,7 @@
         </w:rPr>
         <w:t>s</w:t>
       </w:r>
-      <w:bookmarkEnd w:id="38"/>
+      <w:bookmarkEnd w:id="41"/>
     </w:p>
     <w:p>
       <w:pPr>
@@ -9433,14 +9607,14 @@
           <w:lang w:val="en-GB"/>
         </w:rPr>
       </w:pPr>
-      <w:bookmarkStart w:id="39" w:name="_Toc284950166"/>
+      <w:bookmarkStart w:id="42" w:name="_Toc285203648"/>
       <w:r>
         <w:rPr>
           <w:lang w:val="en-GB"/>
         </w:rPr>
         <w:t>Comparison Large Eddy Simulation and RANS Equations</w:t>
       </w:r>
-      <w:bookmarkEnd w:id="39"/>
+      <w:bookmarkEnd w:id="42"/>
     </w:p>
     <w:p>
       <w:pPr>
@@ -9563,22 +9737,22 @@
           <w:lang w:val="en-GB"/>
         </w:rPr>
       </w:pPr>
-      <w:bookmarkStart w:id="40" w:name="_Toc253042031"/>
-      <w:bookmarkEnd w:id="40"/>
+      <w:bookmarkStart w:id="43" w:name="_Toc253042031"/>
+      <w:bookmarkEnd w:id="43"/>
       <w:r>
         <w:rPr>
           <w:lang w:val="en-GB"/>
         </w:rPr>
         <w:br w:type="page"/>
       </w:r>
-      <w:bookmarkStart w:id="41" w:name="_Toc284950167"/>
+      <w:bookmarkStart w:id="44" w:name="_Toc285203649"/>
       <w:r>
         <w:rPr>
           <w:lang w:val="en-GB"/>
         </w:rPr>
         <w:t>Conclusions</w:t>
       </w:r>
-      <w:bookmarkEnd w:id="41"/>
+      <w:bookmarkEnd w:id="44"/>
     </w:p>
     <w:p>
       <w:pPr>
@@ -9929,14 +10103,14 @@
         </w:rPr>
         <w:br w:type="page"/>
       </w:r>
-      <w:bookmarkStart w:id="42" w:name="_Toc284950168"/>
+      <w:bookmarkStart w:id="45" w:name="_Toc285203650"/>
       <w:r>
         <w:rPr>
           <w:lang w:val="en-GB"/>
         </w:rPr>
         <w:t>References</w:t>
       </w:r>
-      <w:bookmarkEnd w:id="42"/>
+      <w:bookmarkEnd w:id="45"/>
     </w:p>
     <w:p>
       <w:pPr>
@@ -11597,7 +11771,7 @@
           <w:lang w:val="en-GB"/>
         </w:rPr>
       </w:pPr>
-      <w:bookmarkStart w:id="43" w:name="_Toc284950169"/>
+      <w:bookmarkStart w:id="46" w:name="_Toc285203651"/>
       <w:r>
         <w:rPr>
           <w:lang w:val="en-GB"/>
@@ -11634,7 +11808,7 @@
         </w:rPr>
         <w:t>Source Code or Similar Appendices</w:t>
       </w:r>
-      <w:bookmarkEnd w:id="43"/>
+      <w:bookmarkEnd w:id="46"/>
     </w:p>
     <w:p>
       <w:pPr>
@@ -11713,14 +11887,14 @@
         </w:rPr>
         <w:br w:type="page"/>
       </w:r>
-      <w:bookmarkStart w:id="44" w:name="_Toc284950170"/>
+      <w:bookmarkStart w:id="47" w:name="_Toc285203652"/>
       <w:r>
         <w:rPr>
           <w:lang w:val="en-GB"/>
         </w:rPr>
         <w:t>Appendix B: Style Sheet for Creating the References List</w:t>
       </w:r>
-      <w:bookmarkEnd w:id="44"/>
+      <w:bookmarkEnd w:id="47"/>
     </w:p>
     <w:p>
       <w:pPr>
@@ -12682,8 +12856,8 @@
         </w:rPr>
         <w:t xml:space="preserve">At a minimum, proceedings must have the same information as other book references: paper (chapter) and volume title, editor (if applicable), name and location of publisher, and </w:t>
       </w:r>
-      <w:bookmarkStart w:id="45" w:name="OLE_LINK1"/>
-      <w:bookmarkStart w:id="46" w:name="OLE_LINK2"/>
+      <w:bookmarkStart w:id="48" w:name="OLE_LINK1"/>
+      <w:bookmarkStart w:id="49" w:name="OLE_LINK2"/>
       <w:r>
         <w:rPr>
           <w:rFonts w:ascii="Arial" w:hAnsi="Arial" w:cs="Arial"/>
@@ -12693,8 +12867,8 @@
         </w:rPr>
         <w:t>page numbers</w:t>
       </w:r>
-      <w:bookmarkEnd w:id="45"/>
-      <w:bookmarkEnd w:id="46"/>
+      <w:bookmarkEnd w:id="48"/>
+      <w:bookmarkEnd w:id="49"/>
       <w:r>
         <w:rPr>
           <w:rFonts w:ascii="Arial" w:hAnsi="Arial" w:cs="Arial"/>
@@ -14201,7 +14375,7 @@
         <w:rStyle w:val="Seitenzahl"/>
         <w:noProof/>
       </w:rPr>
-      <w:t>2</w:t>
+      <w:t>iv</w:t>
     </w:r>
     <w:r>
       <w:rPr>
@@ -14290,7 +14464,7 @@
   <w:abstractNum w:abstractNumId="0">
     <w:nsid w:val="FFFFFF1D"/>
     <w:multiLevelType w:val="multilevel"/>
-    <w:tmpl w:val="3E048694"/>
+    <w:tmpl w:val="41EA288E"/>
     <w:lvl w:ilvl="0">
       <w:start w:val="1"/>
       <w:numFmt w:val="bullet"/>

</xml_diff>